<commit_message>
perbaikan lipetan pada buku 1/3
</commit_message>
<xml_diff>
--- a/5.KATA PENGANTARmalik.docx
+++ b/5.KATA PENGANTARmalik.docx
@@ -1453,7 +1453,23 @@
           <w:sz w:val="24"/>
           <w:szCs w:val="24"/>
         </w:rPr>
-        <w:t>Ilmiahini.</w:t>
+        <w:t>Ilmiah</w:t>
+      </w:r>
+      <w:r>
+        <w:rPr>
+          <w:rFonts w:ascii="Times New Roman" w:hAnsi="Times New Roman" w:cs="Times New Roman"/>
+          <w:sz w:val="24"/>
+          <w:szCs w:val="24"/>
+        </w:rPr>
+        <w:t xml:space="preserve"> </w:t>
+      </w:r>
+      <w:r>
+        <w:rPr>
+          <w:rFonts w:ascii="Times New Roman" w:hAnsi="Times New Roman" w:cs="Times New Roman"/>
+          <w:sz w:val="24"/>
+          <w:szCs w:val="24"/>
+        </w:rPr>
+        <w:t>ini.</w:t>
       </w:r>
     </w:p>
     <w:p>
@@ -1765,7 +1781,282 @@
           <w:lang w:val="id-ID"/>
         </w:rPr>
         <w:lastRenderedPageBreak/>
-        <w:t>Penulis juga mengucapkanterimakasihkepadasemuapihak yang yangtidakdapatpenulissebutkansatupersatu, atasbantuan, saran danmasukan yang telahdiberikankepadapenulis</w:t>
+        <w:t>Penulis juga mengucapkan</w:t>
+      </w:r>
+      <w:r>
+        <w:rPr>
+          <w:rFonts w:ascii="Times New Roman" w:hAnsi="Times New Roman" w:cs="Times New Roman"/>
+          <w:sz w:val="24"/>
+          <w:szCs w:val="24"/>
+          <w:lang w:val="id-ID"/>
+        </w:rPr>
+        <w:t xml:space="preserve"> </w:t>
+      </w:r>
+      <w:r>
+        <w:rPr>
+          <w:rFonts w:ascii="Times New Roman" w:hAnsi="Times New Roman" w:cs="Times New Roman"/>
+          <w:sz w:val="24"/>
+          <w:szCs w:val="24"/>
+          <w:lang w:val="id-ID"/>
+        </w:rPr>
+        <w:t>terimakasih</w:t>
+      </w:r>
+      <w:r>
+        <w:rPr>
+          <w:rFonts w:ascii="Times New Roman" w:hAnsi="Times New Roman" w:cs="Times New Roman"/>
+          <w:sz w:val="24"/>
+          <w:szCs w:val="24"/>
+          <w:lang w:val="id-ID"/>
+        </w:rPr>
+        <w:t xml:space="preserve"> </w:t>
+      </w:r>
+      <w:r>
+        <w:rPr>
+          <w:rFonts w:ascii="Times New Roman" w:hAnsi="Times New Roman" w:cs="Times New Roman"/>
+          <w:sz w:val="24"/>
+          <w:szCs w:val="24"/>
+          <w:lang w:val="id-ID"/>
+        </w:rPr>
+        <w:t>kepada</w:t>
+      </w:r>
+      <w:r>
+        <w:rPr>
+          <w:rFonts w:ascii="Times New Roman" w:hAnsi="Times New Roman" w:cs="Times New Roman"/>
+          <w:sz w:val="24"/>
+          <w:szCs w:val="24"/>
+          <w:lang w:val="id-ID"/>
+        </w:rPr>
+        <w:t xml:space="preserve"> </w:t>
+      </w:r>
+      <w:r>
+        <w:rPr>
+          <w:rFonts w:ascii="Times New Roman" w:hAnsi="Times New Roman" w:cs="Times New Roman"/>
+          <w:sz w:val="24"/>
+          <w:szCs w:val="24"/>
+          <w:lang w:val="id-ID"/>
+        </w:rPr>
+        <w:t>semua</w:t>
+      </w:r>
+      <w:r>
+        <w:rPr>
+          <w:rFonts w:ascii="Times New Roman" w:hAnsi="Times New Roman" w:cs="Times New Roman"/>
+          <w:sz w:val="24"/>
+          <w:szCs w:val="24"/>
+          <w:lang w:val="id-ID"/>
+        </w:rPr>
+        <w:t xml:space="preserve"> </w:t>
+      </w:r>
+      <w:r>
+        <w:rPr>
+          <w:rFonts w:ascii="Times New Roman" w:hAnsi="Times New Roman" w:cs="Times New Roman"/>
+          <w:sz w:val="24"/>
+          <w:szCs w:val="24"/>
+          <w:lang w:val="id-ID"/>
+        </w:rPr>
+        <w:t>pihak yang yang</w:t>
+      </w:r>
+      <w:r>
+        <w:rPr>
+          <w:rFonts w:ascii="Times New Roman" w:hAnsi="Times New Roman" w:cs="Times New Roman"/>
+          <w:sz w:val="24"/>
+          <w:szCs w:val="24"/>
+          <w:lang w:val="id-ID"/>
+        </w:rPr>
+        <w:t xml:space="preserve"> </w:t>
+      </w:r>
+      <w:r>
+        <w:rPr>
+          <w:rFonts w:ascii="Times New Roman" w:hAnsi="Times New Roman" w:cs="Times New Roman"/>
+          <w:sz w:val="24"/>
+          <w:szCs w:val="24"/>
+          <w:lang w:val="id-ID"/>
+        </w:rPr>
+        <w:t>tidak</w:t>
+      </w:r>
+      <w:r>
+        <w:rPr>
+          <w:rFonts w:ascii="Times New Roman" w:hAnsi="Times New Roman" w:cs="Times New Roman"/>
+          <w:sz w:val="24"/>
+          <w:szCs w:val="24"/>
+          <w:lang w:val="id-ID"/>
+        </w:rPr>
+        <w:t xml:space="preserve"> </w:t>
+      </w:r>
+      <w:r>
+        <w:rPr>
+          <w:rFonts w:ascii="Times New Roman" w:hAnsi="Times New Roman" w:cs="Times New Roman"/>
+          <w:sz w:val="24"/>
+          <w:szCs w:val="24"/>
+          <w:lang w:val="id-ID"/>
+        </w:rPr>
+        <w:t>dapat</w:t>
+      </w:r>
+      <w:r>
+        <w:rPr>
+          <w:rFonts w:ascii="Times New Roman" w:hAnsi="Times New Roman" w:cs="Times New Roman"/>
+          <w:sz w:val="24"/>
+          <w:szCs w:val="24"/>
+          <w:lang w:val="id-ID"/>
+        </w:rPr>
+        <w:t xml:space="preserve"> </w:t>
+      </w:r>
+      <w:r>
+        <w:rPr>
+          <w:rFonts w:ascii="Times New Roman" w:hAnsi="Times New Roman" w:cs="Times New Roman"/>
+          <w:sz w:val="24"/>
+          <w:szCs w:val="24"/>
+          <w:lang w:val="id-ID"/>
+        </w:rPr>
+        <w:t>penulis</w:t>
+      </w:r>
+      <w:r>
+        <w:rPr>
+          <w:rFonts w:ascii="Times New Roman" w:hAnsi="Times New Roman" w:cs="Times New Roman"/>
+          <w:sz w:val="24"/>
+          <w:szCs w:val="24"/>
+          <w:lang w:val="id-ID"/>
+        </w:rPr>
+        <w:t xml:space="preserve"> </w:t>
+      </w:r>
+      <w:r>
+        <w:rPr>
+          <w:rFonts w:ascii="Times New Roman" w:hAnsi="Times New Roman" w:cs="Times New Roman"/>
+          <w:sz w:val="24"/>
+          <w:szCs w:val="24"/>
+          <w:lang w:val="id-ID"/>
+        </w:rPr>
+        <w:t>sebutkan</w:t>
+      </w:r>
+      <w:r>
+        <w:rPr>
+          <w:rFonts w:ascii="Times New Roman" w:hAnsi="Times New Roman" w:cs="Times New Roman"/>
+          <w:sz w:val="24"/>
+          <w:szCs w:val="24"/>
+          <w:lang w:val="id-ID"/>
+        </w:rPr>
+        <w:t xml:space="preserve"> </w:t>
+      </w:r>
+      <w:r>
+        <w:rPr>
+          <w:rFonts w:ascii="Times New Roman" w:hAnsi="Times New Roman" w:cs="Times New Roman"/>
+          <w:sz w:val="24"/>
+          <w:szCs w:val="24"/>
+          <w:lang w:val="id-ID"/>
+        </w:rPr>
+        <w:t>satu</w:t>
+      </w:r>
+      <w:r>
+        <w:rPr>
+          <w:rFonts w:ascii="Times New Roman" w:hAnsi="Times New Roman" w:cs="Times New Roman"/>
+          <w:sz w:val="24"/>
+          <w:szCs w:val="24"/>
+          <w:lang w:val="id-ID"/>
+        </w:rPr>
+        <w:t xml:space="preserve"> </w:t>
+      </w:r>
+      <w:r>
+        <w:rPr>
+          <w:rFonts w:ascii="Times New Roman" w:hAnsi="Times New Roman" w:cs="Times New Roman"/>
+          <w:sz w:val="24"/>
+          <w:szCs w:val="24"/>
+          <w:lang w:val="id-ID"/>
+        </w:rPr>
+        <w:t>persatu, atas</w:t>
+      </w:r>
+      <w:r>
+        <w:rPr>
+          <w:rFonts w:ascii="Times New Roman" w:hAnsi="Times New Roman" w:cs="Times New Roman"/>
+          <w:sz w:val="24"/>
+          <w:szCs w:val="24"/>
+          <w:lang w:val="id-ID"/>
+        </w:rPr>
+        <w:t xml:space="preserve"> </w:t>
+      </w:r>
+      <w:r>
+        <w:rPr>
+          <w:rFonts w:ascii="Times New Roman" w:hAnsi="Times New Roman" w:cs="Times New Roman"/>
+          <w:sz w:val="24"/>
+          <w:szCs w:val="24"/>
+          <w:lang w:val="id-ID"/>
+        </w:rPr>
+        <w:t>bantuan, saran dan</w:t>
+      </w:r>
+      <w:r>
+        <w:rPr>
+          <w:rFonts w:ascii="Times New Roman" w:hAnsi="Times New Roman" w:cs="Times New Roman"/>
+          <w:sz w:val="24"/>
+          <w:szCs w:val="24"/>
+          <w:lang w:val="id-ID"/>
+        </w:rPr>
+        <w:t xml:space="preserve"> </w:t>
+      </w:r>
+      <w:r>
+        <w:rPr>
+          <w:rFonts w:ascii="Times New Roman" w:hAnsi="Times New Roman" w:cs="Times New Roman"/>
+          <w:sz w:val="24"/>
+          <w:szCs w:val="24"/>
+          <w:lang w:val="id-ID"/>
+        </w:rPr>
+        <w:t>masukan yang telah</w:t>
+      </w:r>
+      <w:r>
+        <w:rPr>
+          <w:rFonts w:ascii="Times New Roman" w:hAnsi="Times New Roman" w:cs="Times New Roman"/>
+          <w:sz w:val="24"/>
+          <w:szCs w:val="24"/>
+        </w:rPr>
+        <w:t xml:space="preserve"> </w:t>
+      </w:r>
+      <w:r>
+        <w:rPr>
+          <w:rFonts w:ascii="Times New Roman" w:hAnsi="Times New Roman" w:cs="Times New Roman"/>
+          <w:sz w:val="24"/>
+          <w:szCs w:val="24"/>
+          <w:lang w:val="id-ID"/>
+        </w:rPr>
+        <w:t>diberikan</w:t>
+      </w:r>
+      <w:r>
+        <w:rPr>
+          <w:rFonts w:ascii="Times New Roman" w:hAnsi="Times New Roman" w:cs="Times New Roman"/>
+          <w:sz w:val="24"/>
+          <w:szCs w:val="24"/>
+        </w:rPr>
+        <w:t xml:space="preserve"> </w:t>
+      </w:r>
+      <w:r>
+        <w:rPr>
+          <w:rFonts w:ascii="Times New Roman" w:hAnsi="Times New Roman" w:cs="Times New Roman"/>
+          <w:sz w:val="24"/>
+          <w:szCs w:val="24"/>
+          <w:lang w:val="id-ID"/>
+        </w:rPr>
+        <w:t>kepada</w:t>
+      </w:r>
+      <w:r>
+        <w:rPr>
+          <w:rFonts w:ascii="Times New Roman" w:hAnsi="Times New Roman" w:cs="Times New Roman"/>
+          <w:sz w:val="24"/>
+          <w:szCs w:val="24"/>
+        </w:rPr>
+        <w:t xml:space="preserve"> </w:t>
+      </w:r>
+      <w:r>
+        <w:rPr>
+          <w:rFonts w:ascii="Times New Roman" w:hAnsi="Times New Roman" w:cs="Times New Roman"/>
+          <w:sz w:val="24"/>
+          <w:szCs w:val="24"/>
+          <w:lang w:val="id-ID"/>
+        </w:rPr>
+        <w:t>penulis</w:t>
+      </w:r>
+      <w:r>
+        <w:rPr>
+          <w:rFonts w:ascii="Times New Roman" w:hAnsi="Times New Roman" w:cs="Times New Roman"/>
+          <w:sz w:val="24"/>
+          <w:szCs w:val="24"/>
+        </w:rPr>
+        <w:t>.</w:t>
       </w:r>
       <w:r>
         <w:rPr>
@@ -1954,7 +2245,7 @@
           <w:rPr>
             <w:noProof/>
           </w:rPr>
-          <w:t>v</w:t>
+          <w:t>vi</w:t>
         </w:r>
         <w:r>
           <w:rPr>

</xml_diff>